<commit_message>
Deferral Purchase & Sales
</commit_message>
<xml_diff>
--- a/WanaClose.docx
+++ b/WanaClose.docx
@@ -58,7 +58,7 @@
       <w:r>
         <w:fldChar w:fldCharType="separate"/>
       </w:r>
-      <w:hyperlink w:anchor="_Toc123288591" w:history="1">
+      <w:hyperlink w:anchor="_Toc124528683" w:history="1">
         <w:r>
           <w:rPr>
             <w:rStyle w:val="Lienhypertexte"/>
@@ -101,7 +101,7 @@
             <w:noProof/>
             <w:webHidden/>
           </w:rPr>
-          <w:instrText xml:space="preserve"> PAGEREF _Toc123288591 \h </w:instrText>
+          <w:instrText xml:space="preserve"> PAGEREF _Toc124528683 \h </w:instrText>
         </w:r>
         <w:r>
           <w:rPr>
@@ -142,7 +142,7 @@
           <w:lang w:eastAsia="fr-FR"/>
         </w:rPr>
       </w:pPr>
-      <w:hyperlink w:anchor="_Toc123288592" w:history="1">
+      <w:hyperlink w:anchor="_Toc124528684" w:history="1">
         <w:r>
           <w:rPr>
             <w:rStyle w:val="Lienhypertexte"/>
@@ -185,7 +185,7 @@
             <w:noProof/>
             <w:webHidden/>
           </w:rPr>
-          <w:instrText xml:space="preserve"> PAGEREF _Toc123288592 \h </w:instrText>
+          <w:instrText xml:space="preserve"> PAGEREF _Toc124528684 \h </w:instrText>
         </w:r>
         <w:r>
           <w:rPr>
@@ -226,7 +226,7 @@
           <w:lang w:eastAsia="fr-FR"/>
         </w:rPr>
       </w:pPr>
-      <w:hyperlink w:anchor="_Toc123288593" w:history="1">
+      <w:hyperlink w:anchor="_Toc124528685" w:history="1">
         <w:r>
           <w:rPr>
             <w:rStyle w:val="Lienhypertexte"/>
@@ -269,7 +269,7 @@
             <w:noProof/>
             <w:webHidden/>
           </w:rPr>
-          <w:instrText xml:space="preserve"> PAGEREF _Toc123288593 \h </w:instrText>
+          <w:instrText xml:space="preserve"> PAGEREF _Toc124528685 \h </w:instrText>
         </w:r>
         <w:r>
           <w:rPr>
@@ -302,8 +302,947 @@
     </w:p>
     <w:p>
       <w:pPr>
-        <w:outlineLvl w:val="1"/>
-      </w:pPr>
+        <w:pStyle w:val="TM2"/>
+        <w:rPr>
+          <w:rFonts w:asciiTheme="minorHAnsi" w:eastAsiaTheme="minorEastAsia" w:hAnsiTheme="minorHAnsi" w:cstheme="minorBidi"/>
+          <w:noProof/>
+          <w:szCs w:val="22"/>
+          <w:lang w:eastAsia="fr-FR"/>
+        </w:rPr>
+      </w:pPr>
+      <w:hyperlink w:anchor="_Toc124528686" w:history="1">
+        <w:r>
+          <w:rPr>
+            <w:rStyle w:val="Lienhypertexte"/>
+            <w:noProof/>
+            <w:lang w:eastAsia="fr-FR"/>
+          </w:rPr>
+          <w:t>3.1.</w:t>
+        </w:r>
+        <w:r>
+          <w:rPr>
+            <w:rFonts w:asciiTheme="minorHAnsi" w:eastAsiaTheme="minorEastAsia" w:hAnsiTheme="minorHAnsi" w:cstheme="minorBidi"/>
+            <w:noProof/>
+            <w:szCs w:val="22"/>
+            <w:lang w:eastAsia="fr-FR"/>
+          </w:rPr>
+          <w:tab/>
+        </w:r>
+        <w:r>
+          <w:rPr>
+            <w:rStyle w:val="Lienhypertexte"/>
+            <w:noProof/>
+            <w:lang w:eastAsia="fr-FR"/>
+          </w:rPr>
+          <w:t>Feuille de saisie</w:t>
+        </w:r>
+        <w:r>
+          <w:rPr>
+            <w:noProof/>
+            <w:webHidden/>
+          </w:rPr>
+          <w:tab/>
+        </w:r>
+        <w:r>
+          <w:rPr>
+            <w:noProof/>
+            <w:webHidden/>
+          </w:rPr>
+          <w:fldChar w:fldCharType="begin"/>
+        </w:r>
+        <w:r>
+          <w:rPr>
+            <w:noProof/>
+            <w:webHidden/>
+          </w:rPr>
+          <w:instrText xml:space="preserve"> PAGEREF _Toc124528686 \h </w:instrText>
+        </w:r>
+        <w:r>
+          <w:rPr>
+            <w:noProof/>
+            <w:webHidden/>
+          </w:rPr>
+        </w:r>
+        <w:r>
+          <w:rPr>
+            <w:noProof/>
+            <w:webHidden/>
+          </w:rPr>
+          <w:fldChar w:fldCharType="separate"/>
+        </w:r>
+        <w:r>
+          <w:rPr>
+            <w:noProof/>
+            <w:webHidden/>
+          </w:rPr>
+          <w:t>4</w:t>
+        </w:r>
+        <w:r>
+          <w:rPr>
+            <w:noProof/>
+            <w:webHidden/>
+          </w:rPr>
+          <w:fldChar w:fldCharType="end"/>
+        </w:r>
+      </w:hyperlink>
+    </w:p>
+    <w:p>
+      <w:pPr>
+        <w:pStyle w:val="TM2"/>
+        <w:rPr>
+          <w:rFonts w:asciiTheme="minorHAnsi" w:eastAsiaTheme="minorEastAsia" w:hAnsiTheme="minorHAnsi" w:cstheme="minorBidi"/>
+          <w:noProof/>
+          <w:szCs w:val="22"/>
+          <w:lang w:eastAsia="fr-FR"/>
+        </w:rPr>
+      </w:pPr>
+      <w:hyperlink w:anchor="_Toc124528687" w:history="1">
+        <w:r>
+          <w:rPr>
+            <w:rStyle w:val="Lienhypertexte"/>
+            <w:noProof/>
+            <w:lang w:eastAsia="fr-FR"/>
+          </w:rPr>
+          <w:t>3.2.</w:t>
+        </w:r>
+        <w:r>
+          <w:rPr>
+            <w:rFonts w:asciiTheme="minorHAnsi" w:eastAsiaTheme="minorEastAsia" w:hAnsiTheme="minorHAnsi" w:cstheme="minorBidi"/>
+            <w:noProof/>
+            <w:szCs w:val="22"/>
+            <w:lang w:eastAsia="fr-FR"/>
+          </w:rPr>
+          <w:tab/>
+        </w:r>
+        <w:r>
+          <w:rPr>
+            <w:rStyle w:val="Lienhypertexte"/>
+            <w:noProof/>
+            <w:lang w:eastAsia="fr-FR"/>
+          </w:rPr>
+          <w:t>Ecritures comptables</w:t>
+        </w:r>
+        <w:r>
+          <w:rPr>
+            <w:noProof/>
+            <w:webHidden/>
+          </w:rPr>
+          <w:tab/>
+        </w:r>
+        <w:r>
+          <w:rPr>
+            <w:noProof/>
+            <w:webHidden/>
+          </w:rPr>
+          <w:fldChar w:fldCharType="begin"/>
+        </w:r>
+        <w:r>
+          <w:rPr>
+            <w:noProof/>
+            <w:webHidden/>
+          </w:rPr>
+          <w:instrText xml:space="preserve"> PAGEREF _Toc124528687 \h </w:instrText>
+        </w:r>
+        <w:r>
+          <w:rPr>
+            <w:noProof/>
+            <w:webHidden/>
+          </w:rPr>
+        </w:r>
+        <w:r>
+          <w:rPr>
+            <w:noProof/>
+            <w:webHidden/>
+          </w:rPr>
+          <w:fldChar w:fldCharType="separate"/>
+        </w:r>
+        <w:r>
+          <w:rPr>
+            <w:noProof/>
+            <w:webHidden/>
+          </w:rPr>
+          <w:t>4</w:t>
+        </w:r>
+        <w:r>
+          <w:rPr>
+            <w:noProof/>
+            <w:webHidden/>
+          </w:rPr>
+          <w:fldChar w:fldCharType="end"/>
+        </w:r>
+      </w:hyperlink>
+    </w:p>
+    <w:p>
+      <w:pPr>
+        <w:pStyle w:val="TM2"/>
+        <w:rPr>
+          <w:rFonts w:asciiTheme="minorHAnsi" w:eastAsiaTheme="minorEastAsia" w:hAnsiTheme="minorHAnsi" w:cstheme="minorBidi"/>
+          <w:noProof/>
+          <w:szCs w:val="22"/>
+          <w:lang w:eastAsia="fr-FR"/>
+        </w:rPr>
+      </w:pPr>
+      <w:hyperlink w:anchor="_Toc124528688" w:history="1">
+        <w:r>
+          <w:rPr>
+            <w:rStyle w:val="Lienhypertexte"/>
+            <w:noProof/>
+            <w:lang w:eastAsia="fr-FR"/>
+          </w:rPr>
+          <w:t>3.3.</w:t>
+        </w:r>
+        <w:r>
+          <w:rPr>
+            <w:rFonts w:asciiTheme="minorHAnsi" w:eastAsiaTheme="minorEastAsia" w:hAnsiTheme="minorHAnsi" w:cstheme="minorBidi"/>
+            <w:noProof/>
+            <w:szCs w:val="22"/>
+            <w:lang w:eastAsia="fr-FR"/>
+          </w:rPr>
+          <w:tab/>
+        </w:r>
+        <w:r>
+          <w:rPr>
+            <w:rStyle w:val="Lienhypertexte"/>
+            <w:noProof/>
+            <w:lang w:eastAsia="fr-FR"/>
+          </w:rPr>
+          <w:t>Proposer CCA &amp; PCA</w:t>
+        </w:r>
+        <w:r>
+          <w:rPr>
+            <w:noProof/>
+            <w:webHidden/>
+          </w:rPr>
+          <w:tab/>
+        </w:r>
+        <w:r>
+          <w:rPr>
+            <w:noProof/>
+            <w:webHidden/>
+          </w:rPr>
+          <w:fldChar w:fldCharType="begin"/>
+        </w:r>
+        <w:r>
+          <w:rPr>
+            <w:noProof/>
+            <w:webHidden/>
+          </w:rPr>
+          <w:instrText xml:space="preserve"> PAGEREF _Toc124528688 \h </w:instrText>
+        </w:r>
+        <w:r>
+          <w:rPr>
+            <w:noProof/>
+            <w:webHidden/>
+          </w:rPr>
+        </w:r>
+        <w:r>
+          <w:rPr>
+            <w:noProof/>
+            <w:webHidden/>
+          </w:rPr>
+          <w:fldChar w:fldCharType="separate"/>
+        </w:r>
+        <w:r>
+          <w:rPr>
+            <w:noProof/>
+            <w:webHidden/>
+          </w:rPr>
+          <w:t>5</w:t>
+        </w:r>
+        <w:r>
+          <w:rPr>
+            <w:noProof/>
+            <w:webHidden/>
+          </w:rPr>
+          <w:fldChar w:fldCharType="end"/>
+        </w:r>
+      </w:hyperlink>
+    </w:p>
+    <w:p>
+      <w:pPr>
+        <w:pStyle w:val="TM2"/>
+        <w:rPr>
+          <w:rFonts w:asciiTheme="minorHAnsi" w:eastAsiaTheme="minorEastAsia" w:hAnsiTheme="minorHAnsi" w:cstheme="minorBidi"/>
+          <w:noProof/>
+          <w:szCs w:val="22"/>
+          <w:lang w:eastAsia="fr-FR"/>
+        </w:rPr>
+      </w:pPr>
+      <w:hyperlink w:anchor="_Toc124528689" w:history="1">
+        <w:r>
+          <w:rPr>
+            <w:rStyle w:val="Lienhypertexte"/>
+            <w:noProof/>
+            <w:lang w:eastAsia="fr-FR"/>
+          </w:rPr>
+          <w:t>3.4.</w:t>
+        </w:r>
+        <w:r>
+          <w:rPr>
+            <w:rFonts w:asciiTheme="minorHAnsi" w:eastAsiaTheme="minorEastAsia" w:hAnsiTheme="minorHAnsi" w:cstheme="minorBidi"/>
+            <w:noProof/>
+            <w:szCs w:val="22"/>
+            <w:lang w:eastAsia="fr-FR"/>
+          </w:rPr>
+          <w:tab/>
+        </w:r>
+        <w:r>
+          <w:rPr>
+            <w:rStyle w:val="Lienhypertexte"/>
+            <w:noProof/>
+            <w:lang w:eastAsia="fr-FR"/>
+          </w:rPr>
+          <w:t>Détail de la répartition</w:t>
+        </w:r>
+        <w:r>
+          <w:rPr>
+            <w:noProof/>
+            <w:webHidden/>
+          </w:rPr>
+          <w:tab/>
+        </w:r>
+        <w:r>
+          <w:rPr>
+            <w:noProof/>
+            <w:webHidden/>
+          </w:rPr>
+          <w:fldChar w:fldCharType="begin"/>
+        </w:r>
+        <w:r>
+          <w:rPr>
+            <w:noProof/>
+            <w:webHidden/>
+          </w:rPr>
+          <w:instrText xml:space="preserve"> PAGEREF _Toc124528689 \h </w:instrText>
+        </w:r>
+        <w:r>
+          <w:rPr>
+            <w:noProof/>
+            <w:webHidden/>
+          </w:rPr>
+        </w:r>
+        <w:r>
+          <w:rPr>
+            <w:noProof/>
+            <w:webHidden/>
+          </w:rPr>
+          <w:fldChar w:fldCharType="separate"/>
+        </w:r>
+        <w:r>
+          <w:rPr>
+            <w:noProof/>
+            <w:webHidden/>
+          </w:rPr>
+          <w:t>5</w:t>
+        </w:r>
+        <w:r>
+          <w:rPr>
+            <w:noProof/>
+            <w:webHidden/>
+          </w:rPr>
+          <w:fldChar w:fldCharType="end"/>
+        </w:r>
+      </w:hyperlink>
+    </w:p>
+    <w:p>
+      <w:pPr>
+        <w:pStyle w:val="TM2"/>
+        <w:rPr>
+          <w:rFonts w:asciiTheme="minorHAnsi" w:eastAsiaTheme="minorEastAsia" w:hAnsiTheme="minorHAnsi" w:cstheme="minorBidi"/>
+          <w:noProof/>
+          <w:szCs w:val="22"/>
+          <w:lang w:eastAsia="fr-FR"/>
+        </w:rPr>
+      </w:pPr>
+      <w:hyperlink w:anchor="_Toc124528690" w:history="1">
+        <w:r>
+          <w:rPr>
+            <w:rStyle w:val="Lienhypertexte"/>
+            <w:noProof/>
+            <w:lang w:eastAsia="fr-FR"/>
+          </w:rPr>
+          <w:t>3.5.</w:t>
+        </w:r>
+        <w:r>
+          <w:rPr>
+            <w:rFonts w:asciiTheme="minorHAnsi" w:eastAsiaTheme="minorEastAsia" w:hAnsiTheme="minorHAnsi" w:cstheme="minorBidi"/>
+            <w:noProof/>
+            <w:szCs w:val="22"/>
+            <w:lang w:eastAsia="fr-FR"/>
+          </w:rPr>
+          <w:tab/>
+        </w:r>
+        <w:r>
+          <w:rPr>
+            <w:rStyle w:val="Lienhypertexte"/>
+            <w:noProof/>
+            <w:lang w:eastAsia="fr-FR"/>
+          </w:rPr>
+          <w:t>Exemples</w:t>
+        </w:r>
+        <w:r>
+          <w:rPr>
+            <w:noProof/>
+            <w:webHidden/>
+          </w:rPr>
+          <w:tab/>
+        </w:r>
+        <w:r>
+          <w:rPr>
+            <w:noProof/>
+            <w:webHidden/>
+          </w:rPr>
+          <w:fldChar w:fldCharType="begin"/>
+        </w:r>
+        <w:r>
+          <w:rPr>
+            <w:noProof/>
+            <w:webHidden/>
+          </w:rPr>
+          <w:instrText xml:space="preserve"> PAGEREF _Toc124528690 \h </w:instrText>
+        </w:r>
+        <w:r>
+          <w:rPr>
+            <w:noProof/>
+            <w:webHidden/>
+          </w:rPr>
+        </w:r>
+        <w:r>
+          <w:rPr>
+            <w:noProof/>
+            <w:webHidden/>
+          </w:rPr>
+          <w:fldChar w:fldCharType="separate"/>
+        </w:r>
+        <w:r>
+          <w:rPr>
+            <w:noProof/>
+            <w:webHidden/>
+          </w:rPr>
+          <w:t>6</w:t>
+        </w:r>
+        <w:r>
+          <w:rPr>
+            <w:noProof/>
+            <w:webHidden/>
+          </w:rPr>
+          <w:fldChar w:fldCharType="end"/>
+        </w:r>
+      </w:hyperlink>
+    </w:p>
+    <w:p>
+      <w:pPr>
+        <w:pStyle w:val="TM2"/>
+        <w:rPr>
+          <w:rFonts w:asciiTheme="minorHAnsi" w:eastAsiaTheme="minorEastAsia" w:hAnsiTheme="minorHAnsi" w:cstheme="minorBidi"/>
+          <w:noProof/>
+          <w:szCs w:val="22"/>
+          <w:lang w:eastAsia="fr-FR"/>
+        </w:rPr>
+      </w:pPr>
+      <w:hyperlink w:anchor="_Toc124528691" w:history="1">
+        <w:r>
+          <w:rPr>
+            <w:rStyle w:val="Lienhypertexte"/>
+            <w:noProof/>
+            <w:lang w:eastAsia="fr-FR"/>
+          </w:rPr>
+          <w:t>3.6.</w:t>
+        </w:r>
+        <w:r>
+          <w:rPr>
+            <w:rFonts w:asciiTheme="minorHAnsi" w:eastAsiaTheme="minorEastAsia" w:hAnsiTheme="minorHAnsi" w:cstheme="minorBidi"/>
+            <w:noProof/>
+            <w:szCs w:val="22"/>
+            <w:lang w:eastAsia="fr-FR"/>
+          </w:rPr>
+          <w:tab/>
+        </w:r>
+        <w:r>
+          <w:rPr>
+            <w:rStyle w:val="Lienhypertexte"/>
+            <w:noProof/>
+            <w:lang w:eastAsia="fr-FR"/>
+          </w:rPr>
+          <w:t>Etat</w:t>
+        </w:r>
+        <w:r>
+          <w:rPr>
+            <w:noProof/>
+            <w:webHidden/>
+          </w:rPr>
+          <w:tab/>
+        </w:r>
+        <w:r>
+          <w:rPr>
+            <w:noProof/>
+            <w:webHidden/>
+          </w:rPr>
+          <w:fldChar w:fldCharType="begin"/>
+        </w:r>
+        <w:r>
+          <w:rPr>
+            <w:noProof/>
+            <w:webHidden/>
+          </w:rPr>
+          <w:instrText xml:space="preserve"> PAGEREF _Toc124528691 \h </w:instrText>
+        </w:r>
+        <w:r>
+          <w:rPr>
+            <w:noProof/>
+            <w:webHidden/>
+          </w:rPr>
+        </w:r>
+        <w:r>
+          <w:rPr>
+            <w:noProof/>
+            <w:webHidden/>
+          </w:rPr>
+          <w:fldChar w:fldCharType="separate"/>
+        </w:r>
+        <w:r>
+          <w:rPr>
+            <w:noProof/>
+            <w:webHidden/>
+          </w:rPr>
+          <w:t>6</w:t>
+        </w:r>
+        <w:r>
+          <w:rPr>
+            <w:noProof/>
+            <w:webHidden/>
+          </w:rPr>
+          <w:fldChar w:fldCharType="end"/>
+        </w:r>
+      </w:hyperlink>
+    </w:p>
+    <w:p>
+      <w:pPr>
+        <w:pStyle w:val="TM2"/>
+        <w:rPr>
+          <w:rFonts w:asciiTheme="minorHAnsi" w:eastAsiaTheme="minorEastAsia" w:hAnsiTheme="minorHAnsi" w:cstheme="minorBidi"/>
+          <w:noProof/>
+          <w:szCs w:val="22"/>
+          <w:lang w:eastAsia="fr-FR"/>
+        </w:rPr>
+      </w:pPr>
+      <w:hyperlink w:anchor="_Toc124528692" w:history="1">
+        <w:r>
+          <w:rPr>
+            <w:rStyle w:val="Lienhypertexte"/>
+            <w:noProof/>
+            <w:lang w:eastAsia="fr-FR"/>
+          </w:rPr>
+          <w:t>3.7.</w:t>
+        </w:r>
+        <w:r>
+          <w:rPr>
+            <w:rFonts w:asciiTheme="minorHAnsi" w:eastAsiaTheme="minorEastAsia" w:hAnsiTheme="minorHAnsi" w:cstheme="minorBidi"/>
+            <w:noProof/>
+            <w:szCs w:val="22"/>
+            <w:lang w:eastAsia="fr-FR"/>
+          </w:rPr>
+          <w:tab/>
+        </w:r>
+        <w:r>
+          <w:rPr>
+            <w:rStyle w:val="Lienhypertexte"/>
+            <w:noProof/>
+            <w:lang w:eastAsia="fr-FR"/>
+          </w:rPr>
+          <w:t>Documents achats et ventes</w:t>
+        </w:r>
+        <w:r>
+          <w:rPr>
+            <w:noProof/>
+            <w:webHidden/>
+          </w:rPr>
+          <w:tab/>
+        </w:r>
+        <w:r>
+          <w:rPr>
+            <w:noProof/>
+            <w:webHidden/>
+          </w:rPr>
+          <w:fldChar w:fldCharType="begin"/>
+        </w:r>
+        <w:r>
+          <w:rPr>
+            <w:noProof/>
+            <w:webHidden/>
+          </w:rPr>
+          <w:instrText xml:space="preserve"> PAGEREF _Toc124528692 \h </w:instrText>
+        </w:r>
+        <w:r>
+          <w:rPr>
+            <w:noProof/>
+            <w:webHidden/>
+          </w:rPr>
+        </w:r>
+        <w:r>
+          <w:rPr>
+            <w:noProof/>
+            <w:webHidden/>
+          </w:rPr>
+          <w:fldChar w:fldCharType="separate"/>
+        </w:r>
+        <w:r>
+          <w:rPr>
+            <w:noProof/>
+            <w:webHidden/>
+          </w:rPr>
+          <w:t>7</w:t>
+        </w:r>
+        <w:r>
+          <w:rPr>
+            <w:noProof/>
+            <w:webHidden/>
+          </w:rPr>
+          <w:fldChar w:fldCharType="end"/>
+        </w:r>
+      </w:hyperlink>
+    </w:p>
+    <w:p>
+      <w:pPr>
+        <w:pStyle w:val="TM2"/>
+        <w:rPr>
+          <w:rFonts w:asciiTheme="minorHAnsi" w:eastAsiaTheme="minorEastAsia" w:hAnsiTheme="minorHAnsi" w:cstheme="minorBidi"/>
+          <w:noProof/>
+          <w:szCs w:val="22"/>
+          <w:lang w:eastAsia="fr-FR"/>
+        </w:rPr>
+      </w:pPr>
+      <w:hyperlink w:anchor="_Toc124528693" w:history="1">
+        <w:r>
+          <w:rPr>
+            <w:rStyle w:val="Lienhypertexte"/>
+            <w:noProof/>
+            <w:lang w:eastAsia="fr-FR"/>
+          </w:rPr>
+          <w:t>3.8.</w:t>
+        </w:r>
+        <w:r>
+          <w:rPr>
+            <w:rFonts w:asciiTheme="minorHAnsi" w:eastAsiaTheme="minorEastAsia" w:hAnsiTheme="minorHAnsi" w:cstheme="minorBidi"/>
+            <w:noProof/>
+            <w:szCs w:val="22"/>
+            <w:lang w:eastAsia="fr-FR"/>
+          </w:rPr>
+          <w:tab/>
+        </w:r>
+        <w:r>
+          <w:rPr>
+            <w:rStyle w:val="Lienhypertexte"/>
+            <w:noProof/>
+            <w:lang w:eastAsia="fr-FR"/>
+          </w:rPr>
+          <w:t>Fonctions connexes</w:t>
+        </w:r>
+        <w:r>
+          <w:rPr>
+            <w:noProof/>
+            <w:webHidden/>
+          </w:rPr>
+          <w:tab/>
+        </w:r>
+        <w:r>
+          <w:rPr>
+            <w:noProof/>
+            <w:webHidden/>
+          </w:rPr>
+          <w:fldChar w:fldCharType="begin"/>
+        </w:r>
+        <w:r>
+          <w:rPr>
+            <w:noProof/>
+            <w:webHidden/>
+          </w:rPr>
+          <w:instrText xml:space="preserve"> PAGEREF _Toc124528693 \h </w:instrText>
+        </w:r>
+        <w:r>
+          <w:rPr>
+            <w:noProof/>
+            <w:webHidden/>
+          </w:rPr>
+        </w:r>
+        <w:r>
+          <w:rPr>
+            <w:noProof/>
+            <w:webHidden/>
+          </w:rPr>
+          <w:fldChar w:fldCharType="separate"/>
+        </w:r>
+        <w:r>
+          <w:rPr>
+            <w:noProof/>
+            <w:webHidden/>
+          </w:rPr>
+          <w:t>7</w:t>
+        </w:r>
+        <w:r>
+          <w:rPr>
+            <w:noProof/>
+            <w:webHidden/>
+          </w:rPr>
+          <w:fldChar w:fldCharType="end"/>
+        </w:r>
+      </w:hyperlink>
+    </w:p>
+    <w:p>
+      <w:pPr>
+        <w:pStyle w:val="TM2"/>
+        <w:rPr>
+          <w:rFonts w:asciiTheme="minorHAnsi" w:eastAsiaTheme="minorEastAsia" w:hAnsiTheme="minorHAnsi" w:cstheme="minorBidi"/>
+          <w:noProof/>
+          <w:szCs w:val="22"/>
+          <w:lang w:eastAsia="fr-FR"/>
+        </w:rPr>
+      </w:pPr>
+      <w:hyperlink w:anchor="_Toc124528694" w:history="1">
+        <w:r>
+          <w:rPr>
+            <w:rStyle w:val="Lienhypertexte"/>
+            <w:noProof/>
+            <w:lang w:eastAsia="fr-FR"/>
+          </w:rPr>
+          <w:t>3.9.</w:t>
+        </w:r>
+        <w:r>
+          <w:rPr>
+            <w:rFonts w:asciiTheme="minorHAnsi" w:eastAsiaTheme="minorEastAsia" w:hAnsiTheme="minorHAnsi" w:cstheme="minorBidi"/>
+            <w:noProof/>
+            <w:szCs w:val="22"/>
+            <w:lang w:eastAsia="fr-FR"/>
+          </w:rPr>
+          <w:tab/>
+        </w:r>
+        <w:r>
+          <w:rPr>
+            <w:rStyle w:val="Lienhypertexte"/>
+            <w:noProof/>
+            <w:lang w:eastAsia="fr-FR"/>
+          </w:rPr>
+          <w:t>Impact sur le modèle de données</w:t>
+        </w:r>
+        <w:r>
+          <w:rPr>
+            <w:noProof/>
+            <w:webHidden/>
+          </w:rPr>
+          <w:tab/>
+        </w:r>
+        <w:r>
+          <w:rPr>
+            <w:noProof/>
+            <w:webHidden/>
+          </w:rPr>
+          <w:fldChar w:fldCharType="begin"/>
+        </w:r>
+        <w:r>
+          <w:rPr>
+            <w:noProof/>
+            <w:webHidden/>
+          </w:rPr>
+          <w:instrText xml:space="preserve"> PAGEREF _Toc124528694 \h </w:instrText>
+        </w:r>
+        <w:r>
+          <w:rPr>
+            <w:noProof/>
+            <w:webHidden/>
+          </w:rPr>
+        </w:r>
+        <w:r>
+          <w:rPr>
+            <w:noProof/>
+            <w:webHidden/>
+          </w:rPr>
+          <w:fldChar w:fldCharType="separate"/>
+        </w:r>
+        <w:r>
+          <w:rPr>
+            <w:noProof/>
+            <w:webHidden/>
+          </w:rPr>
+          <w:t>7</w:t>
+        </w:r>
+        <w:r>
+          <w:rPr>
+            <w:noProof/>
+            <w:webHidden/>
+          </w:rPr>
+          <w:fldChar w:fldCharType="end"/>
+        </w:r>
+      </w:hyperlink>
+    </w:p>
+    <w:p>
+      <w:pPr>
+        <w:pStyle w:val="TM1"/>
+        <w:rPr>
+          <w:rFonts w:asciiTheme="minorHAnsi" w:eastAsiaTheme="minorEastAsia" w:hAnsiTheme="minorHAnsi" w:cstheme="minorBidi"/>
+          <w:noProof/>
+          <w:szCs w:val="22"/>
+          <w:lang w:eastAsia="fr-FR"/>
+        </w:rPr>
+      </w:pPr>
+      <w:hyperlink w:anchor="_Toc124528695" w:history="1">
+        <w:r>
+          <w:rPr>
+            <w:rStyle w:val="Lienhypertexte"/>
+            <w:noProof/>
+          </w:rPr>
+          <w:t>4.</w:t>
+        </w:r>
+        <w:r>
+          <w:rPr>
+            <w:rFonts w:asciiTheme="minorHAnsi" w:eastAsiaTheme="minorEastAsia" w:hAnsiTheme="minorHAnsi" w:cstheme="minorBidi"/>
+            <w:noProof/>
+            <w:szCs w:val="22"/>
+            <w:lang w:eastAsia="fr-FR"/>
+          </w:rPr>
+          <w:tab/>
+        </w:r>
+        <w:r>
+          <w:rPr>
+            <w:rStyle w:val="Lienhypertexte"/>
+            <w:noProof/>
+          </w:rPr>
+          <w:t>Axes principaux obligatoires sur les comptes de gestion</w:t>
+        </w:r>
+        <w:r>
+          <w:rPr>
+            <w:noProof/>
+            <w:webHidden/>
+          </w:rPr>
+          <w:tab/>
+        </w:r>
+        <w:r>
+          <w:rPr>
+            <w:noProof/>
+            <w:webHidden/>
+          </w:rPr>
+          <w:fldChar w:fldCharType="begin"/>
+        </w:r>
+        <w:r>
+          <w:rPr>
+            <w:noProof/>
+            <w:webHidden/>
+          </w:rPr>
+          <w:instrText xml:space="preserve"> PAGEREF _Toc124528695 \h </w:instrText>
+        </w:r>
+        <w:r>
+          <w:rPr>
+            <w:noProof/>
+            <w:webHidden/>
+          </w:rPr>
+        </w:r>
+        <w:r>
+          <w:rPr>
+            <w:noProof/>
+            <w:webHidden/>
+          </w:rPr>
+          <w:fldChar w:fldCharType="separate"/>
+        </w:r>
+        <w:r>
+          <w:rPr>
+            <w:noProof/>
+            <w:webHidden/>
+          </w:rPr>
+          <w:t>8</w:t>
+        </w:r>
+        <w:r>
+          <w:rPr>
+            <w:noProof/>
+            <w:webHidden/>
+          </w:rPr>
+          <w:fldChar w:fldCharType="end"/>
+        </w:r>
+      </w:hyperlink>
+    </w:p>
+    <w:p>
+      <w:pPr>
+        <w:pStyle w:val="TM1"/>
+        <w:rPr>
+          <w:rFonts w:asciiTheme="minorHAnsi" w:eastAsiaTheme="minorEastAsia" w:hAnsiTheme="minorHAnsi" w:cstheme="minorBidi"/>
+          <w:noProof/>
+          <w:szCs w:val="22"/>
+          <w:lang w:eastAsia="fr-FR"/>
+        </w:rPr>
+      </w:pPr>
+      <w:hyperlink w:anchor="_Toc124528696" w:history="1">
+        <w:r>
+          <w:rPr>
+            <w:rStyle w:val="Lienhypertexte"/>
+            <w:noProof/>
+          </w:rPr>
+          <w:t>5.</w:t>
+        </w:r>
+        <w:r>
+          <w:rPr>
+            <w:rFonts w:asciiTheme="minorHAnsi" w:eastAsiaTheme="minorEastAsia" w:hAnsiTheme="minorHAnsi" w:cstheme="minorBidi"/>
+            <w:noProof/>
+            <w:szCs w:val="22"/>
+            <w:lang w:eastAsia="fr-FR"/>
+          </w:rPr>
+          <w:tab/>
+        </w:r>
+        <w:r>
+          <w:rPr>
+            <w:rStyle w:val="Lienhypertexte"/>
+            <w:noProof/>
+          </w:rPr>
+          <w:t>Contrôle de la TVA sur encaissements</w:t>
+        </w:r>
+        <w:r>
+          <w:rPr>
+            <w:noProof/>
+            <w:webHidden/>
+          </w:rPr>
+          <w:tab/>
+        </w:r>
+        <w:r>
+          <w:rPr>
+            <w:noProof/>
+            <w:webHidden/>
+          </w:rPr>
+          <w:fldChar w:fldCharType="begin"/>
+        </w:r>
+        <w:r>
+          <w:rPr>
+            <w:noProof/>
+            <w:webHidden/>
+          </w:rPr>
+          <w:instrText xml:space="preserve"> PAGEREF _Toc124528696 \h </w:instrText>
+        </w:r>
+        <w:r>
+          <w:rPr>
+            <w:noProof/>
+            <w:webHidden/>
+          </w:rPr>
+        </w:r>
+        <w:r>
+          <w:rPr>
+            <w:noProof/>
+            <w:webHidden/>
+          </w:rPr>
+          <w:fldChar w:fldCharType="separate"/>
+        </w:r>
+        <w:r>
+          <w:rPr>
+            <w:noProof/>
+            <w:webHidden/>
+          </w:rPr>
+          <w:t>8</w:t>
+        </w:r>
+        <w:r>
+          <w:rPr>
+            <w:noProof/>
+            <w:webHidden/>
+          </w:rPr>
+          <w:fldChar w:fldCharType="end"/>
+        </w:r>
+      </w:hyperlink>
+    </w:p>
+    <w:p>
       <w:r>
         <w:fldChar w:fldCharType="end"/>
       </w:r>
@@ -343,6 +1282,20 @@
       </w:r>
       <w:r>
         <w:t>et effet.</w:t>
+      </w:r>
+    </w:p>
+    <w:p>
+      <w:r>
+        <w:t xml:space="preserve">Ce module regroupe également </w:t>
+      </w:r>
+      <w:r>
+        <w:t>quelques</w:t>
+      </w:r>
+      <w:r>
+        <w:t xml:space="preserve"> fonctions relatives </w:t>
+      </w:r>
+      <w:r>
+        <w:t>à la comptabilité et au contrôle de gestion.</w:t>
       </w:r>
     </w:p>
     <w:p>
@@ -366,7 +1319,7 @@
       <w:pPr>
         <w:pStyle w:val="Titre1"/>
       </w:pPr>
-      <w:bookmarkStart w:id="1" w:name="_Toc123288591"/>
+      <w:bookmarkStart w:id="1" w:name="_Toc124528683"/>
       <w:r>
         <w:lastRenderedPageBreak/>
         <w:t>Souches de N°</w:t>
@@ -788,7 +1741,7 @@
       <w:pPr>
         <w:pStyle w:val="Titre1"/>
       </w:pPr>
-      <w:bookmarkStart w:id="2" w:name="_Toc123288592"/>
+      <w:bookmarkStart w:id="2" w:name="_Toc124528684"/>
       <w:r>
         <w:lastRenderedPageBreak/>
         <w:t>Factures non parvenues</w:t>
@@ -1227,7 +2180,7 @@
       <w:pPr>
         <w:pStyle w:val="Titre1"/>
       </w:pPr>
-      <w:bookmarkStart w:id="3" w:name="_Toc123288593"/>
+      <w:bookmarkStart w:id="3" w:name="_Toc124528685"/>
       <w:r>
         <w:lastRenderedPageBreak/>
         <w:t>Charges et produits constatés d'avance (CCA / PCA)</w:t>
@@ -1542,17 +2495,19 @@
     </w:p>
     <w:p>
       <w:pPr>
-        <w:pStyle w:val="Titre4"/>
-        <w:rPr>
-          <w:lang w:eastAsia="fr-FR"/>
-        </w:rPr>
-      </w:pPr>
+        <w:pStyle w:val="Titre2"/>
+        <w:rPr>
+          <w:lang w:eastAsia="fr-FR"/>
+        </w:rPr>
+      </w:pPr>
+      <w:bookmarkStart w:id="4" w:name="_Toc124528686"/>
       <w:r>
         <w:rPr>
           <w:lang w:eastAsia="fr-FR"/>
         </w:rPr>
         <w:t>Feuille de saisie</w:t>
       </w:r>
+      <w:bookmarkEnd w:id="4"/>
     </w:p>
     <w:p>
       <w:pPr>
@@ -1625,8 +2580,8 @@
           <w:lang w:eastAsia="fr-FR"/>
         </w:rPr>
         <w:drawing>
-          <wp:inline distT="0" distB="0" distL="0" distR="0" wp14:anchorId="5E13D621" wp14:editId="56C265E2">
-            <wp:extent cx="6479540" cy="1469390"/>
+          <wp:inline distT="0" distB="0" distL="0" distR="0" wp14:anchorId="5E13D621" wp14:editId="71D23140">
+            <wp:extent cx="6229350" cy="1412653"/>
             <wp:effectExtent l="0" t="0" r="0" b="0"/>
             <wp:docPr id="3" name="Image 3"/>
             <wp:cNvGraphicFramePr>
@@ -1648,7 +2603,7 @@
                   <pic:spPr>
                     <a:xfrm>
                       <a:off x="0" y="0"/>
-                      <a:ext cx="6479540" cy="1469390"/>
+                      <a:ext cx="6249786" cy="1417287"/>
                     </a:xfrm>
                     <a:prstGeom prst="rect">
                       <a:avLst/>
@@ -1844,17 +2799,19 @@
     </w:p>
     <w:p>
       <w:pPr>
-        <w:pStyle w:val="Titre4"/>
-        <w:rPr>
-          <w:lang w:eastAsia="fr-FR"/>
-        </w:rPr>
-      </w:pPr>
+        <w:pStyle w:val="Titre2"/>
+        <w:rPr>
+          <w:lang w:eastAsia="fr-FR"/>
+        </w:rPr>
+      </w:pPr>
+      <w:bookmarkStart w:id="5" w:name="_Toc124528687"/>
       <w:r>
         <w:rPr>
           <w:lang w:eastAsia="fr-FR"/>
         </w:rPr>
         <w:t>Ecritures comptables</w:t>
       </w:r>
+      <w:bookmarkEnd w:id="5"/>
     </w:p>
     <w:p>
       <w:pPr>
@@ -1904,9 +2861,9 @@
           <w:lang w:eastAsia="fr-FR"/>
         </w:rPr>
         <w:drawing>
-          <wp:inline distT="0" distB="0" distL="0" distR="0" wp14:anchorId="7AAC25E9" wp14:editId="51CB510D">
-            <wp:extent cx="6038243" cy="1080540"/>
-            <wp:effectExtent l="0" t="0" r="635" b="5715"/>
+          <wp:inline distT="0" distB="0" distL="0" distR="0" wp14:anchorId="7AAC25E9" wp14:editId="1F4C0AC9">
+            <wp:extent cx="5607050" cy="1003378"/>
+            <wp:effectExtent l="0" t="0" r="0" b="6350"/>
             <wp:docPr id="16" name="Image 16"/>
             <wp:cNvGraphicFramePr>
               <a:graphicFrameLocks xmlns:a="http://schemas.openxmlformats.org/drawingml/2006/main" noChangeAspect="1"/>
@@ -1927,7 +2884,7 @@
                   <pic:spPr>
                     <a:xfrm>
                       <a:off x="0" y="0"/>
-                      <a:ext cx="6075094" cy="1087134"/>
+                      <a:ext cx="5681557" cy="1016711"/>
                     </a:xfrm>
                     <a:prstGeom prst="rect">
                       <a:avLst/>
@@ -1988,11 +2945,12 @@
     </w:p>
     <w:p>
       <w:pPr>
-        <w:pStyle w:val="Titre4"/>
-        <w:rPr>
-          <w:lang w:eastAsia="fr-FR"/>
-        </w:rPr>
-      </w:pPr>
+        <w:pStyle w:val="Titre2"/>
+        <w:rPr>
+          <w:lang w:eastAsia="fr-FR"/>
+        </w:rPr>
+      </w:pPr>
+      <w:bookmarkStart w:id="6" w:name="_Toc124528688"/>
       <w:r>
         <w:rPr>
           <w:lang w:eastAsia="fr-FR"/>
@@ -2000,6 +2958,7 @@
         <w:lastRenderedPageBreak/>
         <w:t>Proposer CCA &amp; PCA</w:t>
       </w:r>
+      <w:bookmarkEnd w:id="6"/>
     </w:p>
     <w:p>
       <w:pPr>
@@ -2227,17 +3186,19 @@
     </w:p>
     <w:p>
       <w:pPr>
-        <w:pStyle w:val="Titre4"/>
-        <w:rPr>
-          <w:lang w:eastAsia="fr-FR"/>
-        </w:rPr>
-      </w:pPr>
+        <w:pStyle w:val="Titre2"/>
+        <w:rPr>
+          <w:lang w:eastAsia="fr-FR"/>
+        </w:rPr>
+      </w:pPr>
+      <w:bookmarkStart w:id="7" w:name="_Toc124528689"/>
       <w:r>
         <w:rPr>
           <w:lang w:eastAsia="fr-FR"/>
         </w:rPr>
         <w:t>Détail de la répartition</w:t>
       </w:r>
+      <w:bookmarkEnd w:id="7"/>
     </w:p>
     <w:p>
       <w:pPr>
@@ -2369,11 +3330,12 @@
     </w:p>
     <w:p>
       <w:pPr>
-        <w:pStyle w:val="Titre4"/>
-        <w:rPr>
-          <w:lang w:eastAsia="fr-FR"/>
-        </w:rPr>
-      </w:pPr>
+        <w:pStyle w:val="Titre2"/>
+        <w:rPr>
+          <w:lang w:eastAsia="fr-FR"/>
+        </w:rPr>
+      </w:pPr>
+      <w:bookmarkStart w:id="8" w:name="_Toc124528690"/>
       <w:r>
         <w:rPr>
           <w:lang w:eastAsia="fr-FR"/>
@@ -2381,6 +3343,7 @@
         <w:lastRenderedPageBreak/>
         <w:t>Exemples</w:t>
       </w:r>
+      <w:bookmarkEnd w:id="8"/>
     </w:p>
     <w:p>
       <w:pPr>
@@ -4109,19 +5072,18 @@
     </w:tbl>
     <w:p>
       <w:pPr>
+        <w:rPr>
+          <w:lang w:eastAsia="fr-FR"/>
+        </w:rPr>
+      </w:pPr>
+    </w:p>
+    <w:p>
+      <w:pPr>
         <w:pStyle w:val="Titre4"/>
         <w:rPr>
           <w:lang w:eastAsia="fr-FR"/>
         </w:rPr>
       </w:pPr>
-    </w:p>
-    <w:p>
-      <w:pPr>
-        <w:pStyle w:val="Titre4"/>
-        <w:rPr>
-          <w:lang w:eastAsia="fr-FR"/>
-        </w:rPr>
-      </w:pPr>
       <w:r>
         <w:rPr>
           <w:lang w:eastAsia="fr-FR"/>
@@ -4371,17 +5333,19 @@
     </w:p>
     <w:p>
       <w:pPr>
-        <w:pStyle w:val="Titre4"/>
-        <w:rPr>
-          <w:lang w:eastAsia="fr-FR"/>
-        </w:rPr>
-      </w:pPr>
+        <w:pStyle w:val="Titre2"/>
+        <w:rPr>
+          <w:lang w:eastAsia="fr-FR"/>
+        </w:rPr>
+      </w:pPr>
+      <w:bookmarkStart w:id="9" w:name="_Toc124528691"/>
       <w:r>
         <w:rPr>
           <w:lang w:eastAsia="fr-FR"/>
         </w:rPr>
         <w:t>Etat</w:t>
       </w:r>
+      <w:bookmarkEnd w:id="9"/>
     </w:p>
     <w:p>
       <w:pPr>
@@ -4480,13 +5444,6 @@
           </wp:inline>
         </w:drawing>
       </w:r>
-    </w:p>
-    <w:p>
-      <w:pPr>
-        <w:rPr>
-          <w:lang w:eastAsia="fr-FR"/>
-        </w:rPr>
-      </w:pPr>
       <w:r>
         <w:rPr>
           <w:lang w:eastAsia="fr-FR"/>
@@ -4496,18 +5453,181 @@
     </w:p>
     <w:p>
       <w:pPr>
-        <w:pStyle w:val="Titre4"/>
-        <w:rPr>
-          <w:lang w:eastAsia="fr-FR"/>
-        </w:rPr>
-      </w:pPr>
+        <w:pStyle w:val="Titre2"/>
+        <w:rPr>
+          <w:lang w:eastAsia="fr-FR"/>
+        </w:rPr>
+      </w:pPr>
+      <w:bookmarkStart w:id="10" w:name="_Toc124528692"/>
       <w:r>
         <w:rPr>
           <w:lang w:eastAsia="fr-FR"/>
         </w:rPr>
         <w:lastRenderedPageBreak/>
+        <w:t>Documents a</w:t>
+      </w:r>
+      <w:r>
+        <w:rPr>
+          <w:lang w:eastAsia="fr-FR"/>
+        </w:rPr>
+        <w:t>chats</w:t>
+      </w:r>
+      <w:r>
+        <w:rPr>
+          <w:lang w:eastAsia="fr-FR"/>
+        </w:rPr>
+        <w:t xml:space="preserve"> et ventes</w:t>
+      </w:r>
+      <w:bookmarkEnd w:id="10"/>
+    </w:p>
+    <w:p>
+      <w:pPr>
+        <w:rPr>
+          <w:lang w:eastAsia="fr-FR"/>
+        </w:rPr>
+      </w:pPr>
+      <w:r>
+        <w:rPr>
+          <w:lang w:eastAsia="fr-FR"/>
+        </w:rPr>
+        <w:t>Les</w:t>
+      </w:r>
+      <w:r>
+        <w:rPr>
+          <w:lang w:eastAsia="fr-FR"/>
+        </w:rPr>
+        <w:t xml:space="preserve"> "Date début" et "Date fin" peuvent également être saisies sur les </w:t>
+      </w:r>
+      <w:r>
+        <w:rPr>
+          <w:lang w:eastAsia="fr-FR"/>
+        </w:rPr>
+        <w:t xml:space="preserve">lignes de </w:t>
+      </w:r>
+      <w:r>
+        <w:rPr>
+          <w:lang w:eastAsia="fr-FR"/>
+        </w:rPr>
+        <w:t>factures et avoirs</w:t>
+      </w:r>
+      <w:r>
+        <w:rPr>
+          <w:lang w:eastAsia="fr-FR"/>
+        </w:rPr>
+        <w:t xml:space="preserve"> (</w:t>
+      </w:r>
+      <w:r>
+        <w:rPr>
+          <w:lang w:eastAsia="fr-FR"/>
+        </w:rPr>
+        <w:t>à ajouter par "Personnaliser")</w:t>
+      </w:r>
+      <w:r>
+        <w:rPr>
+          <w:lang w:eastAsia="fr-FR"/>
+        </w:rPr>
+        <w:t>.</w:t>
+      </w:r>
+    </w:p>
+    <w:p>
+      <w:pPr>
+        <w:rPr>
+          <w:lang w:eastAsia="fr-FR"/>
+        </w:rPr>
+      </w:pPr>
+      <w:r>
+        <w:rPr>
+          <w:lang w:eastAsia="fr-FR"/>
+        </w:rPr>
+        <w:t xml:space="preserve">Des écritures distinctes seront générées </w:t>
+      </w:r>
+      <w:r>
+        <w:rPr>
+          <w:lang w:eastAsia="fr-FR"/>
+        </w:rPr>
+        <w:t>pour des lignes relatives à des périodes distinctes.</w:t>
+      </w:r>
+    </w:p>
+    <w:p>
+      <w:pPr>
+        <w:rPr>
+          <w:lang w:eastAsia="fr-FR"/>
+        </w:rPr>
+      </w:pPr>
+      <w:r>
+        <w:rPr>
+          <w:lang w:eastAsia="fr-FR"/>
+        </w:rPr>
+        <w:t>Ces dates sont également affichées sur les factures et avoirs enregistrés</w:t>
+      </w:r>
+      <w:r>
+        <w:rPr>
+          <w:lang w:eastAsia="fr-FR"/>
+        </w:rPr>
+        <w:t>.</w:t>
+      </w:r>
+    </w:p>
+    <w:p>
+      <w:pPr>
+        <w:rPr>
+          <w:lang w:eastAsia="fr-FR"/>
+        </w:rPr>
+      </w:pPr>
+      <w:r>
+        <w:rPr>
+          <w:lang w:eastAsia="fr-FR"/>
+        </w:rPr>
+        <w:t>Elles sont prises en compte lors de la copie d'un document</w:t>
+      </w:r>
+      <w:r>
+        <w:rPr>
+          <w:lang w:eastAsia="fr-FR"/>
+        </w:rPr>
+        <w:t xml:space="preserve"> ainsi qu'en cas d'extourne (ou Corriger).</w:t>
+      </w:r>
+    </w:p>
+    <w:p>
+      <w:pPr>
+        <w:rPr>
+          <w:lang w:eastAsia="fr-FR"/>
+        </w:rPr>
+      </w:pPr>
+      <w:r>
+        <w:rPr>
+          <w:lang w:eastAsia="fr-FR"/>
+        </w:rPr>
+        <w:t xml:space="preserve">De même, elles sont prises en compte si un document est </w:t>
+      </w:r>
+      <w:r>
+        <w:rPr>
+          <w:highlight w:val="yellow"/>
+          <w:lang w:eastAsia="fr-FR"/>
+        </w:rPr>
+        <w:t>ar</w:t>
+      </w:r>
+      <w:r>
+        <w:rPr>
+          <w:highlight w:val="yellow"/>
+          <w:lang w:eastAsia="fr-FR"/>
+        </w:rPr>
+        <w:t>chivé ou restauré.</w:t>
+      </w:r>
+    </w:p>
+    <w:p>
+      <w:pPr>
+        <w:pStyle w:val="Titre2"/>
+        <w:rPr>
+          <w:lang w:eastAsia="fr-FR"/>
+        </w:rPr>
+      </w:pPr>
+      <w:bookmarkStart w:id="11" w:name="_Toc124528693"/>
+      <w:r>
+        <w:rPr>
+          <w:lang w:eastAsia="fr-FR"/>
+        </w:rPr>
         <w:t>Fonctions connexes</w:t>
       </w:r>
+      <w:bookmarkEnd w:id="11"/>
     </w:p>
     <w:tbl>
       <w:tblPr>
@@ -4607,10 +5727,22 @@
           </w:p>
           <w:p>
             <w:r>
-              <w:t xml:space="preserve">A envisager sur base de la nouvelle méthode de validation (via </w:t>
-            </w:r>
-            <w:r>
-              <w:t>table 49 "</w:t>
+              <w:t>A envisager sur base de la nouvelle méthode de validation</w:t>
+            </w:r>
+            <w:r>
+              <w:t xml:space="preserve"> annoncée pour la version 21.3</w:t>
+            </w:r>
+            <w:r>
+              <w:t xml:space="preserve"> (via </w:t>
+            </w:r>
+            <w:r>
+              <w:t xml:space="preserve">table </w:t>
+            </w:r>
+            <w:r>
+              <w:t>55</w:t>
+            </w:r>
+            <w:r>
+              <w:t xml:space="preserve"> "</w:t>
             </w:r>
             <w:proofErr w:type="spellStart"/>
             <w:r>
@@ -4637,7 +5769,13 @@
             </w:r>
             <w:proofErr w:type="spellEnd"/>
             <w:r>
-              <w:t xml:space="preserve"> Post. Buffer") pour rupture sur date début/fin.</w:t>
+              <w:t xml:space="preserve"> Post. Buffer") </w:t>
+            </w:r>
+            <w:r>
+              <w:t xml:space="preserve">qui permettra une distinction des écritures validées par </w:t>
+            </w:r>
+            <w:r>
+              <w:t>date début/fin.</w:t>
             </w:r>
           </w:p>
         </w:tc>
@@ -4692,11 +5830,12 @@
     </w:p>
     <w:p>
       <w:pPr>
-        <w:pStyle w:val="Titre4"/>
-        <w:rPr>
-          <w:lang w:eastAsia="fr-FR"/>
-        </w:rPr>
-      </w:pPr>
+        <w:pStyle w:val="Titre2"/>
+        <w:rPr>
+          <w:lang w:eastAsia="fr-FR"/>
+        </w:rPr>
+      </w:pPr>
+      <w:bookmarkStart w:id="12" w:name="_Toc124528694"/>
       <w:r>
         <w:rPr>
           <w:lang w:eastAsia="fr-FR"/>
@@ -4709,6 +5848,7 @@
         </w:rPr>
         <w:t>odèle de données</w:t>
       </w:r>
+      <w:bookmarkEnd w:id="12"/>
     </w:p>
     <w:p>
       <w:pPr>
@@ -4904,11 +6044,723 @@
         <w:t>.</w:t>
       </w:r>
     </w:p>
+    <w:p>
+      <w:pPr>
+        <w:spacing w:after="200"/>
+        <w:rPr>
+          <w:rFonts w:eastAsia="Times New Roman" w:cs="Times New Roman"/>
+          <w:szCs w:val="20"/>
+          <w:lang w:eastAsia="fr-FR"/>
+        </w:rPr>
+      </w:pPr>
+      <w:r>
+        <w:rPr>
+          <w:lang w:eastAsia="fr-FR"/>
+        </w:rPr>
+        <w:br w:type="page"/>
+      </w:r>
+    </w:p>
+    <w:p>
+      <w:pPr>
+        <w:pStyle w:val="Titre1"/>
+      </w:pPr>
+      <w:bookmarkStart w:id="13" w:name="_Toc124528695"/>
+      <w:r>
+        <w:lastRenderedPageBreak/>
+        <w:t>Axes principaux obligatoires sur les comptes de gestion</w:t>
+      </w:r>
+      <w:bookmarkEnd w:id="13"/>
+    </w:p>
+    <w:p>
+      <w:pPr>
+        <w:rPr>
+          <w:lang w:eastAsia="fr-FR"/>
+        </w:rPr>
+      </w:pPr>
+      <w:r>
+        <w:rPr>
+          <w:lang w:eastAsia="fr-FR"/>
+        </w:rPr>
+        <w:t>Les "Paramètres comptabilité" permettent de définir 2 axes principaux.</w:t>
+      </w:r>
+    </w:p>
+    <w:p>
+      <w:pPr>
+        <w:rPr>
+          <w:lang w:eastAsia="fr-FR"/>
+        </w:rPr>
+      </w:pPr>
+      <w:r>
+        <w:rPr>
+          <w:lang w:eastAsia="fr-FR"/>
+        </w:rPr>
+        <w:t>Les options "Gestion</w:t>
+      </w:r>
+      <w:r>
+        <w:rPr>
+          <w:lang w:eastAsia="fr-FR"/>
+        </w:rPr>
+        <w:t xml:space="preserve"> axe 1 </w:t>
+      </w:r>
+      <w:proofErr w:type="spellStart"/>
+      <w:r>
+        <w:rPr>
+          <w:lang w:eastAsia="fr-FR"/>
+        </w:rPr>
+        <w:t>oblig</w:t>
+      </w:r>
+      <w:proofErr w:type="spellEnd"/>
+      <w:r>
+        <w:rPr>
+          <w:lang w:eastAsia="fr-FR"/>
+        </w:rPr>
+        <w:t xml:space="preserve">." et "Gestion axe 2 </w:t>
+      </w:r>
+      <w:proofErr w:type="spellStart"/>
+      <w:r>
+        <w:rPr>
+          <w:lang w:eastAsia="fr-FR"/>
+        </w:rPr>
+        <w:t>oblig</w:t>
+      </w:r>
+      <w:proofErr w:type="spellEnd"/>
+      <w:r>
+        <w:rPr>
+          <w:lang w:eastAsia="fr-FR"/>
+        </w:rPr>
+        <w:t>." y sont ajoutées :</w:t>
+      </w:r>
+    </w:p>
+    <w:p>
+      <w:pPr>
+        <w:rPr>
+          <w:lang w:eastAsia="fr-FR"/>
+        </w:rPr>
+      </w:pPr>
+      <w:r>
+        <w:rPr>
+          <w:lang w:eastAsia="fr-FR"/>
+        </w:rPr>
+        <w:drawing>
+          <wp:inline distT="0" distB="0" distL="0" distR="0" wp14:anchorId="3DAEE88E" wp14:editId="7A1C6EE4">
+            <wp:extent cx="5181866" cy="908097"/>
+            <wp:effectExtent l="0" t="0" r="0" b="6350"/>
+            <wp:docPr id="2" name="Image 2"/>
+            <wp:cNvGraphicFramePr>
+              <a:graphicFrameLocks xmlns:a="http://schemas.openxmlformats.org/drawingml/2006/main" noChangeAspect="1"/>
+            </wp:cNvGraphicFramePr>
+            <a:graphic xmlns:a="http://schemas.openxmlformats.org/drawingml/2006/main">
+              <a:graphicData uri="http://schemas.openxmlformats.org/drawingml/2006/picture">
+                <pic:pic xmlns:pic="http://schemas.openxmlformats.org/drawingml/2006/picture">
+                  <pic:nvPicPr>
+                    <pic:cNvPr id="1" name=""/>
+                    <pic:cNvPicPr/>
+                  </pic:nvPicPr>
+                  <pic:blipFill>
+                    <a:blip r:embed="rId21"/>
+                    <a:stretch>
+                      <a:fillRect/>
+                    </a:stretch>
+                  </pic:blipFill>
+                  <pic:spPr>
+                    <a:xfrm>
+                      <a:off x="0" y="0"/>
+                      <a:ext cx="5181866" cy="908097"/>
+                    </a:xfrm>
+                    <a:prstGeom prst="rect">
+                      <a:avLst/>
+                    </a:prstGeom>
+                  </pic:spPr>
+                </pic:pic>
+              </a:graphicData>
+            </a:graphic>
+          </wp:inline>
+        </w:drawing>
+      </w:r>
+    </w:p>
+    <w:p>
+      <w:pPr>
+        <w:rPr>
+          <w:lang w:eastAsia="fr-FR"/>
+        </w:rPr>
+      </w:pPr>
+      <w:r>
+        <w:rPr>
+          <w:lang w:eastAsia="fr-FR"/>
+        </w:rPr>
+        <w:t>Leur</w:t>
+      </w:r>
+      <w:r>
+        <w:rPr>
+          <w:lang w:eastAsia="fr-FR"/>
+        </w:rPr>
+        <w:t xml:space="preserve"> activation permet de rendre celle-ci implicitement </w:t>
+      </w:r>
+      <w:r>
+        <w:rPr>
+          <w:lang w:eastAsia="fr-FR"/>
+        </w:rPr>
+        <w:t>ob</w:t>
+      </w:r>
+      <w:r>
+        <w:rPr>
+          <w:lang w:eastAsia="fr-FR"/>
+        </w:rPr>
+        <w:t>l</w:t>
+      </w:r>
+      <w:r>
+        <w:rPr>
+          <w:lang w:eastAsia="fr-FR"/>
+        </w:rPr>
+        <w:t xml:space="preserve">igatoire </w:t>
+      </w:r>
+      <w:r>
+        <w:rPr>
+          <w:lang w:eastAsia="fr-FR"/>
+        </w:rPr>
+        <w:t>lors de la création d'un compte général</w:t>
+      </w:r>
+      <w:r>
+        <w:rPr>
+          <w:lang w:eastAsia="fr-FR"/>
+        </w:rPr>
+        <w:t xml:space="preserve"> de 'Gestion'.</w:t>
+      </w:r>
+    </w:p>
+    <w:p>
+      <w:pPr>
+        <w:rPr>
+          <w:lang w:eastAsia="fr-FR"/>
+        </w:rPr>
+      </w:pPr>
+      <w:r>
+        <w:rPr>
+          <w:lang w:eastAsia="fr-FR"/>
+        </w:rPr>
+        <w:t xml:space="preserve">De plus, </w:t>
+      </w:r>
+      <w:r>
+        <w:rPr>
+          <w:lang w:eastAsia="fr-FR"/>
+        </w:rPr>
+        <w:t xml:space="preserve">des 2 </w:t>
+      </w:r>
+      <w:r>
+        <w:rPr>
+          <w:lang w:eastAsia="fr-FR"/>
+        </w:rPr>
+        <w:t xml:space="preserve">axes sont ajoutés aux </w:t>
+      </w:r>
+      <w:r>
+        <w:rPr>
+          <w:lang w:eastAsia="fr-FR"/>
+        </w:rPr>
+        <w:t xml:space="preserve">principales fiches </w:t>
+      </w:r>
+      <w:r>
+        <w:rPr>
+          <w:lang w:eastAsia="fr-FR"/>
+        </w:rPr>
+        <w:t xml:space="preserve">auxquels il sont associés (compte général, article, ressource, immobilisation) afin </w:t>
+      </w:r>
+      <w:r>
+        <w:rPr>
+          <w:lang w:eastAsia="fr-FR"/>
+        </w:rPr>
+        <w:t>d'inciter les utilisateurs à les renseigner</w:t>
+      </w:r>
+      <w:r>
+        <w:rPr>
+          <w:lang w:eastAsia="fr-FR"/>
+        </w:rPr>
+        <w:t xml:space="preserve"> et leur présence </w:t>
+      </w:r>
+      <w:r>
+        <w:rPr>
+          <w:lang w:eastAsia="fr-FR"/>
+        </w:rPr>
+        <w:t xml:space="preserve">sur les lignes des document de ventes et d'achat </w:t>
+      </w:r>
+      <w:r>
+        <w:rPr>
+          <w:lang w:eastAsia="fr-FR"/>
+        </w:rPr>
+        <w:t xml:space="preserve">est contrôlée </w:t>
+      </w:r>
+      <w:r>
+        <w:rPr>
+          <w:lang w:eastAsia="fr-FR"/>
+        </w:rPr>
+        <w:t>lorsque celui-ci est lancé.</w:t>
+      </w:r>
+    </w:p>
+    <w:p>
+      <w:pPr>
+        <w:rPr>
+          <w:lang w:eastAsia="fr-FR"/>
+        </w:rPr>
+      </w:pPr>
+      <w:r>
+        <w:rPr>
+          <w:lang w:eastAsia="fr-FR"/>
+        </w:rPr>
+        <w:t xml:space="preserve">Cela </w:t>
+      </w:r>
+      <w:r>
+        <w:rPr>
+          <w:lang w:eastAsia="fr-FR"/>
+        </w:rPr>
+        <w:t xml:space="preserve">réduit le risque de constater tardivement que ces informations ont été </w:t>
+      </w:r>
+      <w:r>
+        <w:rPr>
+          <w:lang w:eastAsia="fr-FR"/>
+        </w:rPr>
+        <w:t>omises.</w:t>
+      </w:r>
+    </w:p>
+    <w:p>
+      <w:pPr>
+        <w:rPr>
+          <w:lang w:eastAsia="fr-FR"/>
+        </w:rPr>
+      </w:pPr>
+      <w:r>
+        <w:rPr>
+          <w:lang w:eastAsia="fr-FR"/>
+        </w:rPr>
+        <w:t>Si l'une de ces 2 options est modifiées, tous les comptes de gestion</w:t>
+      </w:r>
+      <w:r>
+        <w:rPr>
+          <w:lang w:eastAsia="fr-FR"/>
+        </w:rPr>
+        <w:t xml:space="preserve"> seront modifiés.</w:t>
+      </w:r>
+    </w:p>
+    <w:p>
+      <w:pPr>
+        <w:pStyle w:val="Titre1"/>
+      </w:pPr>
+      <w:bookmarkStart w:id="14" w:name="_Toc124528696"/>
+      <w:r>
+        <w:t>Contrôle de la TVA sur encaissements</w:t>
+      </w:r>
+      <w:bookmarkEnd w:id="14"/>
+    </w:p>
+    <w:p>
+      <w:pPr>
+        <w:pStyle w:val="Titre4"/>
+        <w:rPr>
+          <w:lang w:eastAsia="fr-FR"/>
+        </w:rPr>
+      </w:pPr>
+      <w:r>
+        <w:rPr>
+          <w:lang w:eastAsia="fr-FR"/>
+        </w:rPr>
+        <w:t>Contrôle lors de la validation</w:t>
+      </w:r>
+    </w:p>
+    <w:p>
+      <w:pPr>
+        <w:rPr>
+          <w:lang w:eastAsia="fr-FR"/>
+        </w:rPr>
+      </w:pPr>
+      <w:r>
+        <w:rPr>
+          <w:lang w:eastAsia="fr-FR"/>
+        </w:rPr>
+        <w:t>La TVA sur encaissement reste en attente</w:t>
+      </w:r>
+      <w:r>
+        <w:rPr>
+          <w:lang w:eastAsia="fr-FR"/>
+        </w:rPr>
+        <w:t xml:space="preserve"> tant que les écritures d'origine ne sont pas lettrées.</w:t>
+      </w:r>
+    </w:p>
+    <w:p>
+      <w:pPr>
+        <w:rPr>
+          <w:lang w:eastAsia="fr-FR"/>
+        </w:rPr>
+      </w:pPr>
+      <w:r>
+        <w:rPr>
+          <w:lang w:eastAsia="fr-FR"/>
+        </w:rPr>
+        <w:t xml:space="preserve">Si elle est déclenchée depuis un document de vente ou d'achat, </w:t>
+      </w:r>
+      <w:r>
+        <w:rPr>
+          <w:lang w:eastAsia="fr-FR"/>
+        </w:rPr>
+        <w:t>le montant TTC a été comptabilisé en écritures client ou fournisseur</w:t>
+      </w:r>
+      <w:r>
+        <w:rPr>
+          <w:lang w:eastAsia="fr-FR"/>
+        </w:rPr>
+        <w:t xml:space="preserve"> et la TVA sera</w:t>
+      </w:r>
+      <w:r>
+        <w:rPr>
+          <w:lang w:eastAsia="fr-FR"/>
+        </w:rPr>
+        <w:t xml:space="preserve"> donc bien comptabilisée lors du lettrage.</w:t>
+      </w:r>
+    </w:p>
+    <w:p>
+      <w:pPr>
+        <w:rPr>
+          <w:lang w:eastAsia="fr-FR"/>
+        </w:rPr>
+      </w:pPr>
+      <w:r>
+        <w:rPr>
+          <w:lang w:eastAsia="fr-FR"/>
+        </w:rPr>
+        <w:t>En revanche, si</w:t>
+      </w:r>
+      <w:r>
+        <w:rPr>
+          <w:lang w:eastAsia="fr-FR"/>
+        </w:rPr>
+        <w:t xml:space="preserve"> elle comptabilisée via une feuille de saisie, il reste possible de comptabiliser de la TVA sur encaissement sans contrepartie à un compte de tiers (en passant directement </w:t>
+      </w:r>
+      <w:r>
+        <w:rPr>
+          <w:lang w:eastAsia="fr-FR"/>
+        </w:rPr>
+        <w:t xml:space="preserve">par </w:t>
+      </w:r>
+      <w:r>
+        <w:rPr>
+          <w:lang w:eastAsia="fr-FR"/>
+        </w:rPr>
+        <w:t>l</w:t>
+      </w:r>
+      <w:r>
+        <w:rPr>
+          <w:lang w:eastAsia="fr-FR"/>
+        </w:rPr>
+        <w:t>e compte bancaire par exemple)</w:t>
+      </w:r>
+      <w:r>
+        <w:rPr>
+          <w:lang w:eastAsia="fr-FR"/>
+        </w:rPr>
+        <w:t xml:space="preserve"> et r</w:t>
+      </w:r>
+      <w:r>
+        <w:rPr>
+          <w:lang w:eastAsia="fr-FR"/>
+        </w:rPr>
+        <w:t>estera</w:t>
+      </w:r>
+      <w:r>
+        <w:rPr>
+          <w:lang w:eastAsia="fr-FR"/>
+        </w:rPr>
+        <w:t xml:space="preserve"> alors</w:t>
+      </w:r>
+      <w:r>
+        <w:rPr>
+          <w:lang w:eastAsia="fr-FR"/>
+        </w:rPr>
+        <w:t xml:space="preserve"> </w:t>
+      </w:r>
+      <w:r>
+        <w:rPr>
+          <w:lang w:eastAsia="fr-FR"/>
+        </w:rPr>
+        <w:t>en TVA en attente.</w:t>
+      </w:r>
+    </w:p>
+    <w:p>
+      <w:pPr>
+        <w:rPr>
+          <w:lang w:eastAsia="fr-FR"/>
+        </w:rPr>
+      </w:pPr>
+      <w:r>
+        <w:rPr>
+          <w:lang w:eastAsia="fr-FR"/>
+        </w:rPr>
+        <w:t>Un contrôle a donc été ajouté pour exiger un compte client ou fournisseur en cas de TVA sur encaissements.</w:t>
+      </w:r>
+    </w:p>
+    <w:p>
+      <w:pPr>
+        <w:pStyle w:val="Titre4"/>
+        <w:rPr>
+          <w:lang w:eastAsia="fr-FR"/>
+        </w:rPr>
+      </w:pPr>
+      <w:r>
+        <w:rPr>
+          <w:lang w:eastAsia="fr-FR"/>
+        </w:rPr>
+        <w:t>Cadrage de la TVA en attente</w:t>
+      </w:r>
+    </w:p>
+    <w:p>
+      <w:pPr>
+        <w:rPr>
+          <w:lang w:eastAsia="fr-FR"/>
+        </w:rPr>
+      </w:pPr>
+      <w:r>
+        <w:rPr>
+          <w:lang w:eastAsia="fr-FR"/>
+        </w:rPr>
+        <w:t xml:space="preserve">La TVA en attente devrait correspondre aux </w:t>
+      </w:r>
+      <w:r>
+        <w:rPr>
+          <w:lang w:eastAsia="fr-FR"/>
+        </w:rPr>
+        <w:t>écritures non lettrées.</w:t>
+      </w:r>
+    </w:p>
+    <w:p>
+      <w:pPr>
+        <w:rPr>
+          <w:lang w:eastAsia="fr-FR"/>
+        </w:rPr>
+      </w:pPr>
+      <w:r>
+        <w:rPr>
+          <w:lang w:eastAsia="fr-FR"/>
+        </w:rPr>
+        <w:t>Le trai</w:t>
+      </w:r>
+      <w:r>
+        <w:rPr>
+          <w:lang w:eastAsia="fr-FR"/>
+        </w:rPr>
+        <w:t>t</w:t>
+      </w:r>
+      <w:r>
+        <w:rPr>
+          <w:lang w:eastAsia="fr-FR"/>
+        </w:rPr>
+        <w:t>ement "TVA</w:t>
+      </w:r>
+      <w:r>
+        <w:rPr>
+          <w:lang w:eastAsia="fr-FR"/>
+        </w:rPr>
+        <w:t xml:space="preserve"> en attente</w:t>
+      </w:r>
+      <w:r>
+        <w:rPr>
+          <w:lang w:eastAsia="fr-FR"/>
+        </w:rPr>
+        <w:t>"</w:t>
+      </w:r>
+      <w:r>
+        <w:rPr>
+          <w:lang w:eastAsia="fr-FR"/>
+        </w:rPr>
+        <w:t>,</w:t>
+      </w:r>
+      <w:r>
+        <w:rPr>
+          <w:lang w:eastAsia="fr-FR"/>
+        </w:rPr>
+        <w:t xml:space="preserve"> extrait (au format .xlsx) l</w:t>
+      </w:r>
+      <w:r>
+        <w:rPr>
+          <w:lang w:eastAsia="fr-FR"/>
+        </w:rPr>
+        <w:t xml:space="preserve">e détail des </w:t>
+      </w:r>
+      <w:r>
+        <w:rPr>
+          <w:lang w:eastAsia="fr-FR"/>
+        </w:rPr>
+        <w:t>écritures</w:t>
+      </w:r>
+      <w:r>
+        <w:rPr>
+          <w:lang w:eastAsia="fr-FR"/>
+        </w:rPr>
+        <w:t xml:space="preserve"> TVA permettant de justifier la</w:t>
+      </w:r>
+      <w:r>
+        <w:rPr>
+          <w:lang w:eastAsia="fr-FR"/>
+        </w:rPr>
+        <w:t xml:space="preserve"> TVA en attente à une date donnée.</w:t>
+      </w:r>
+    </w:p>
+    <w:p>
+      <w:pPr>
+        <w:rPr>
+          <w:lang w:eastAsia="fr-FR"/>
+        </w:rPr>
+      </w:pPr>
+      <w:r>
+        <w:rPr>
+          <w:lang w:eastAsia="fr-FR"/>
+        </w:rPr>
+        <w:drawing>
+          <wp:inline distT="0" distB="0" distL="0" distR="0" wp14:anchorId="5507753D" wp14:editId="1A2998C7">
+            <wp:extent cx="4724643" cy="800141"/>
+            <wp:effectExtent l="0" t="0" r="0" b="0"/>
+            <wp:docPr id="13" name="Image 13" descr="Une image contenant table&#10;&#10;Description générée automatiquement"/>
+            <wp:cNvGraphicFramePr>
+              <a:graphicFrameLocks xmlns:a="http://schemas.openxmlformats.org/drawingml/2006/main" noChangeAspect="1"/>
+            </wp:cNvGraphicFramePr>
+            <a:graphic xmlns:a="http://schemas.openxmlformats.org/drawingml/2006/main">
+              <a:graphicData uri="http://schemas.openxmlformats.org/drawingml/2006/picture">
+                <pic:pic xmlns:pic="http://schemas.openxmlformats.org/drawingml/2006/picture">
+                  <pic:nvPicPr>
+                    <pic:cNvPr id="13" name="Image 13" descr="Une image contenant table&#10;&#10;Description générée automatiquement"/>
+                    <pic:cNvPicPr/>
+                  </pic:nvPicPr>
+                  <pic:blipFill>
+                    <a:blip r:embed="rId22"/>
+                    <a:stretch>
+                      <a:fillRect/>
+                    </a:stretch>
+                  </pic:blipFill>
+                  <pic:spPr>
+                    <a:xfrm>
+                      <a:off x="0" y="0"/>
+                      <a:ext cx="4724643" cy="800141"/>
+                    </a:xfrm>
+                    <a:prstGeom prst="rect">
+                      <a:avLst/>
+                    </a:prstGeom>
+                  </pic:spPr>
+                </pic:pic>
+              </a:graphicData>
+            </a:graphic>
+          </wp:inline>
+        </w:drawing>
+      </w:r>
+    </w:p>
+    <w:p>
+      <w:pPr>
+        <w:rPr>
+          <w:lang w:eastAsia="fr-FR"/>
+        </w:rPr>
+      </w:pPr>
+      <w:r>
+        <w:rPr>
+          <w:lang w:eastAsia="fr-FR"/>
+        </w:rPr>
+        <w:t>Un</w:t>
+      </w:r>
+      <w:r>
+        <w:rPr>
+          <w:lang w:eastAsia="fr-FR"/>
+        </w:rPr>
+        <w:t xml:space="preserve"> tableau croisé dynamique </w:t>
+      </w:r>
+      <w:r>
+        <w:rPr>
+          <w:lang w:eastAsia="fr-FR"/>
+        </w:rPr>
+        <w:t>par "Groupe compta. marché TVA" et "Groupe compta. produit TVA"</w:t>
+      </w:r>
+      <w:r>
+        <w:rPr>
+          <w:lang w:eastAsia="fr-FR"/>
+        </w:rPr>
+        <w:t xml:space="preserve"> doit permettre de vérifier le cadrage avec la comptabilité générale (</w:t>
+      </w:r>
+      <w:r>
+        <w:rPr>
+          <w:lang w:eastAsia="fr-FR"/>
+        </w:rPr>
+        <w:t>s</w:t>
+      </w:r>
+      <w:r>
+        <w:rPr>
+          <w:lang w:eastAsia="fr-FR"/>
+        </w:rPr>
+        <w:t>elon les "Paramètres comptabilisation TVA", ces écritures peuvent concerner plusieurs comptes généraux et/ou plusieurs taux</w:t>
+      </w:r>
+      <w:r>
+        <w:rPr>
+          <w:lang w:eastAsia="fr-FR"/>
+        </w:rPr>
+        <w:t>)</w:t>
+      </w:r>
+      <w:r>
+        <w:rPr>
+          <w:lang w:eastAsia="fr-FR"/>
+        </w:rPr>
+        <w:t>.</w:t>
+      </w:r>
+    </w:p>
+    <w:p>
+      <w:pPr>
+        <w:rPr>
+          <w:lang w:eastAsia="fr-FR"/>
+        </w:rPr>
+      </w:pPr>
+      <w:r>
+        <w:rPr>
+          <w:lang w:eastAsia="fr-FR"/>
+        </w:rPr>
+        <w:t>En cas</w:t>
+      </w:r>
+      <w:r>
+        <w:rPr>
+          <w:lang w:eastAsia="fr-FR"/>
+        </w:rPr>
+        <w:t xml:space="preserve"> d'écart, il faudra vérifier qu'aucune écriture n'a été passée directement sur les comptes de TVA en attente</w:t>
+      </w:r>
+      <w:r>
+        <w:rPr>
+          <w:lang w:eastAsia="fr-FR"/>
+        </w:rPr>
+        <w:t xml:space="preserve"> (</w:t>
+      </w:r>
+      <w:r>
+        <w:rPr>
+          <w:lang w:eastAsia="fr-FR"/>
+        </w:rPr>
+        <w:t>c</w:t>
+      </w:r>
+      <w:r>
+        <w:rPr>
+          <w:lang w:eastAsia="fr-FR"/>
+        </w:rPr>
+        <w:t xml:space="preserve">e qui </w:t>
+      </w:r>
+      <w:r>
+        <w:rPr>
+          <w:lang w:eastAsia="fr-FR"/>
+        </w:rPr>
+        <w:t>n'arrivera pas si "Imputation directe" n'est pas autorisée sur les comptes de TVA)</w:t>
+      </w:r>
+      <w:r>
+        <w:rPr>
+          <w:lang w:eastAsia="fr-FR"/>
+        </w:rPr>
+        <w:t>.</w:t>
+      </w:r>
+    </w:p>
+    <w:p>
+      <w:pPr>
+        <w:rPr>
+          <w:lang w:eastAsia="fr-FR"/>
+        </w:rPr>
+      </w:pPr>
+    </w:p>
     <w:sectPr>
-      <w:headerReference w:type="even" r:id="rId21"/>
-      <w:headerReference w:type="default" r:id="rId22"/>
-      <w:headerReference w:type="first" r:id="rId23"/>
-      <w:footerReference w:type="first" r:id="rId24"/>
+      <w:headerReference w:type="even" r:id="rId23"/>
+      <w:headerReference w:type="default" r:id="rId24"/>
+      <w:headerReference w:type="first" r:id="rId25"/>
+      <w:footerReference w:type="first" r:id="rId26"/>
       <w:pgSz w:w="11906" w:h="16838" w:code="9"/>
       <w:pgMar w:top="851" w:right="567" w:bottom="567" w:left="851" w:header="340" w:footer="0" w:gutter="284"/>
       <w:cols w:space="708"/>
@@ -5053,7 +6905,7 @@
             <w:rPr>
               <w:noProof/>
             </w:rPr>
-            <w:t>7 janvier 2023</w:t>
+            <w:t>12 janvier 2023</w:t>
           </w:r>
           <w:r>
             <w:fldChar w:fldCharType="end"/>
@@ -6946,7 +8798,6 @@
   <w:style w:type="character" w:default="1" w:styleId="Policepardfaut">
     <w:name w:val="Default Paragraph Font"/>
     <w:uiPriority w:val="1"/>
-    <w:semiHidden/>
     <w:unhideWhenUsed/>
   </w:style>
   <w:style w:type="table" w:default="1" w:styleId="TableauNormal">

</xml_diff>